<commit_message>
Update factTable in doc
</commit_message>
<xml_diff>
--- a/Livrable1/Livrable1.docx
+++ b/Livrable1/Livrable1.docx
@@ -683,13 +683,8 @@
       <w:pPr>
         <w:jc w:val="both"/>
       </w:pPr>
-      <w:proofErr w:type="gramStart"/>
-      <w:r>
-        <w:t>le</w:t>
-      </w:r>
-      <w:proofErr w:type="gramEnd"/>
-      <w:r>
-        <w:t xml:space="preserve"> groupe CHU (Cloud Healthcare Unit)</w:t>
+      <w:r>
+        <w:t>le groupe CHU (Cloud Healthcare Unit)</w:t>
       </w:r>
       <w:r>
         <w:t xml:space="preserve">, faisant partie du secteur hospitalier, </w:t>
@@ -2344,13 +2339,8 @@
         <w:jc w:val="both"/>
       </w:pPr>
       <w:r>
-        <w:t xml:space="preserve">Dans notre cas, nous avons fait le choix d'avoir 5 </w:t>
-      </w:r>
-      <w:proofErr w:type="gramStart"/>
-      <w:r>
-        <w:t>dimensions:</w:t>
-      </w:r>
-      <w:proofErr w:type="gramEnd"/>
+        <w:t>Dans notre cas, nous avons fait le choix d'avoir 5 dimensions:</w:t>
+      </w:r>
     </w:p>
     <w:p>
       <w:pPr>
@@ -2364,16 +2354,11 @@
       <w:r>
         <w:t xml:space="preserve">Professionnels de </w:t>
       </w:r>
-      <w:proofErr w:type="gramStart"/>
       <w:r>
         <w:t>santé</w:t>
       </w:r>
       <w:r>
-        <w:t>:</w:t>
-      </w:r>
-      <w:proofErr w:type="gramEnd"/>
-      <w:r>
-        <w:t xml:space="preserve"> </w:t>
+        <w:t xml:space="preserve">: </w:t>
       </w:r>
     </w:p>
     <w:p>
@@ -2425,15 +2410,7 @@
         <w:jc w:val="both"/>
       </w:pPr>
       <w:r>
-        <w:t xml:space="preserve">Taux de consultation des patients par rapport à un diagnostic X sur une </w:t>
-      </w:r>
-      <w:proofErr w:type="gramStart"/>
-      <w:r>
-        <w:t>période de temps</w:t>
-      </w:r>
-      <w:proofErr w:type="gramEnd"/>
-      <w:r>
-        <w:t xml:space="preserve"> Y</w:t>
+        <w:t>Taux de consultation des patients par rapport à un diagnostic X sur une période de temps Y</w:t>
       </w:r>
     </w:p>
     <w:p>
@@ -2472,15 +2449,7 @@
         <w:jc w:val="both"/>
       </w:pPr>
       <w:r>
-        <w:t xml:space="preserve">Taux de consultation des patients dans un établissement X sur une </w:t>
-      </w:r>
-      <w:proofErr w:type="gramStart"/>
-      <w:r>
-        <w:t>période de temps</w:t>
-      </w:r>
-      <w:proofErr w:type="gramEnd"/>
-      <w:r>
-        <w:t xml:space="preserve"> Y</w:t>
+        <w:t>Taux de consultation des patients dans un établissement X sur une période de temps Y</w:t>
       </w:r>
     </w:p>
     <w:p>
@@ -2493,15 +2462,7 @@
         <w:jc w:val="both"/>
       </w:pPr>
       <w:r>
-        <w:t xml:space="preserve">Taux de consultation des patients par rapport à un diagnostic X sur une </w:t>
-      </w:r>
-      <w:proofErr w:type="gramStart"/>
-      <w:r>
-        <w:t>période de temps</w:t>
-      </w:r>
-      <w:proofErr w:type="gramEnd"/>
-      <w:r>
-        <w:t xml:space="preserve"> Y</w:t>
+        <w:t>Taux de consultation des patients par rapport à un diagnostic X sur une période de temps Y</w:t>
       </w:r>
     </w:p>
     <w:p>
@@ -3012,15 +2973,7 @@
         <w:t>façon</w:t>
       </w:r>
       <w:r>
-        <w:t xml:space="preserve"> </w:t>
-      </w:r>
-      <w:proofErr w:type="gramStart"/>
-      <w:r>
-        <w:t>a</w:t>
-      </w:r>
-      <w:proofErr w:type="gramEnd"/>
-      <w:r>
-        <w:t xml:space="preserve"> </w:t>
+        <w:t xml:space="preserve"> a </w:t>
       </w:r>
       <w:r>
         <w:t>réduire</w:t>
@@ -3102,15 +3055,7 @@
         <w:t xml:space="preserve">er </w:t>
       </w:r>
       <w:r>
-        <w:t xml:space="preserve">les faits en fonction de 3 dimensions </w:t>
-      </w:r>
-      <w:proofErr w:type="gramStart"/>
-      <w:r>
-        <w:t>clefs:</w:t>
-      </w:r>
-      <w:proofErr w:type="gramEnd"/>
-      <w:r>
-        <w:t xml:space="preserve"> </w:t>
+        <w:t xml:space="preserve">les faits en fonction de 3 dimensions clefs: </w:t>
       </w:r>
       <w:r>
         <w:rPr>
@@ -3172,15 +3117,7 @@
         <w:jc w:val="both"/>
       </w:pPr>
       <w:r>
-        <w:t xml:space="preserve">Ces dimensions choisies </w:t>
-      </w:r>
-      <w:proofErr w:type="gramStart"/>
-      <w:r>
-        <w:t>ont</w:t>
-      </w:r>
-      <w:proofErr w:type="gramEnd"/>
-      <w:r>
-        <w:t xml:space="preserve"> aussi un autre </w:t>
+        <w:t xml:space="preserve">Ces dimensions choisies ont aussi un autre </w:t>
       </w:r>
       <w:r>
         <w:t>rôle</w:t>
@@ -3219,15 +3156,7 @@
         <w:t>très</w:t>
       </w:r>
       <w:r>
-        <w:t xml:space="preserve"> peu de transformations </w:t>
-      </w:r>
-      <w:proofErr w:type="gramStart"/>
-      <w:r>
-        <w:t>a</w:t>
-      </w:r>
-      <w:proofErr w:type="gramEnd"/>
-      <w:r>
-        <w:t xml:space="preserve"> effectuer pour le partitionnement.</w:t>
+        <w:t xml:space="preserve"> peu de transformations a effectuer pour le partitionnement.</w:t>
       </w:r>
     </w:p>
     <w:p/>
@@ -3316,15 +3245,7 @@
         <w:t xml:space="preserve"> </w:t>
       </w:r>
       <w:r>
-        <w:t xml:space="preserve">On récupère le nombre de personnes décédés et les régions de leurs décès dans les CSV </w:t>
-      </w:r>
-      <w:proofErr w:type="gramStart"/>
-      <w:r>
-        <w:t>( ici</w:t>
-      </w:r>
-      <w:proofErr w:type="gramEnd"/>
-      <w:r>
-        <w:t xml:space="preserve"> 2019 ). Puis on additionne les doublons dans le tAggregate.</w:t>
+        <w:t>On récupère le nombre de personnes décédés et les régions de leurs décès dans les CSV ( ici 2019 ). Puis on additionne les doublons dans le tAggregate.</w:t>
       </w:r>
     </w:p>
     <w:p>
@@ -3391,13 +3312,8 @@
       </w:r>
     </w:p>
     <w:p>
-      <w:proofErr w:type="gramStart"/>
-      <w:r>
-        <w:t>on</w:t>
-      </w:r>
-      <w:proofErr w:type="gramEnd"/>
-      <w:r>
-        <w:t xml:space="preserve"> obtient donc :</w:t>
+      <w:r>
+        <w:t>on obtient donc :</w:t>
       </w:r>
     </w:p>
     <w:p>
@@ -4264,13 +4180,8 @@
           <w:lang w:val="en-US"/>
         </w:rPr>
       </w:pPr>
-      <w:proofErr w:type="gramStart"/>
-      <w:r>
-        <w:t>tMap</w:t>
-      </w:r>
-      <w:proofErr w:type="gramEnd"/>
-      <w:r>
-        <w:t xml:space="preserve"> du job Diagnostic:</w:t>
+      <w:r>
+        <w:t>tMap du job Diagnostic:</w:t>
       </w:r>
     </w:p>
     <w:p>
@@ -4604,13 +4515,8 @@
     </w:p>
     <w:p>
       <w:r>
-        <w:t xml:space="preserve">Le </w:t>
-      </w:r>
-      <w:proofErr w:type="gramStart"/>
-      <w:r>
-        <w:t>mapping:</w:t>
-      </w:r>
-      <w:proofErr w:type="gramEnd"/>
+        <w:t>Le mapping:</w:t>
+      </w:r>
     </w:p>
     <w:p>
       <w:pPr>
@@ -4873,13 +4779,26 @@
     <w:p/>
     <w:p/>
     <w:p/>
+    <w:p/>
+    <w:p/>
+    <w:p>
+      <w:pPr>
+        <w:pStyle w:val="Titre3"/>
+      </w:pPr>
+      <w:r>
+        <w:lastRenderedPageBreak/>
+        <w:t>Table des faits</w:t>
+      </w:r>
+    </w:p>
+    <w:p/>
+    <w:p/>
+    <w:p/>
     <w:p>
       <w:pPr>
         <w:pStyle w:val="Titresectioncer"/>
       </w:pPr>
       <w:bookmarkStart w:id="9" w:name="_Toc103588167"/>
       <w:r>
-        <w:lastRenderedPageBreak/>
         <w:t>Conclusion</w:t>
       </w:r>
       <w:bookmarkEnd w:id="9"/>
@@ -5316,7 +5235,7 @@
         <v:path o:extrusionok="f" gradientshapeok="t" o:connecttype="rect"/>
         <o:lock v:ext="edit" aspectratio="t"/>
       </v:shapetype>
-      <v:shape id="_x0000_i1047" type="#_x0000_t75" style="width:63pt;height:64.5pt" o:bullet="t">
+      <v:shape id="_x0000_i1041" type="#_x0000_t75" style="width:63pt;height:64.5pt" o:bullet="t">
         <v:imagedata r:id="rId1" o:title="puce cesi"/>
       </v:shape>
     </w:pict>

</xml_diff>